<commit_message>
change tutorial and add pdf version of it
</commit_message>
<xml_diff>
--- a/publications/icpm-2020-demo-tutorial.docx
+++ b/publications/icpm-2020-demo-tutorial.docx
@@ -3657,16 +3657,49 @@
         <w:rPr>
           <w:sz w:val="22"/>
           <w:szCs w:val="22"/>
-          <w:lang w:val="en-US"/>
-        </w:rPr>
-      </w:pPr>
-      <w:r>
-        <w:rPr>
-          <w:sz w:val="22"/>
-          <w:szCs w:val="22"/>
-          <w:lang w:val="en-US"/>
-        </w:rPr>
-        <w:t xml:space="preserve">Thank you for reading this tutorial. For more details on the using the system, check out the video explaining these steps (video link) and the demo paper submission at the ICPM 2020 titled: TITLE HERE </w:t>
+        </w:rPr>
+      </w:pPr>
+      <w:r>
+        <w:rPr>
+          <w:sz w:val="22"/>
+          <w:szCs w:val="22"/>
+          <w:lang w:val="en-US"/>
+        </w:rPr>
+        <w:t xml:space="preserve">Thank you </w:t>
+      </w:r>
+      <w:r>
+        <w:rPr>
+          <w:sz w:val="22"/>
+          <w:szCs w:val="22"/>
+          <w:lang w:val="en-US"/>
+        </w:rPr>
+        <w:t>for reading this tutorial. For more details on the using the system, check out the video explaining these steps (</w:t>
+      </w:r>
+      <w:hyperlink r:id="rId18" w:history="1">
+        <w:r>
+          <w:rPr>
+            <w:rStyle w:val="Hyperlink"/>
+            <w:sz w:val="22"/>
+            <w:szCs w:val="22"/>
+          </w:rPr>
+          <w:t>https://www.youtube.com/watch?v=mHOgVBZ4Imc</w:t>
+        </w:r>
+      </w:hyperlink>
+      <w:r>
+        <w:rPr>
+          <w:sz w:val="22"/>
+          <w:szCs w:val="22"/>
+          <w:lang w:val="en-US"/>
+        </w:rPr>
+        <w:t xml:space="preserve">) and the demo paper submission at the ICPM 2020 titled: </w:t>
+      </w:r>
+      <w:r>
+        <w:rPr>
+          <w:sz w:val="22"/>
+          <w:szCs w:val="22"/>
+          <w:lang w:val="en-US"/>
+        </w:rPr>
+        <w:t>VDD: A Visual Drift Detection System for Process Mining</w:t>
       </w:r>
     </w:p>
     <w:p>

</xml_diff>